<commit_message>
Done Part A Wev VI A01
</commit_message>
<xml_diff>
--- a/Web VI/Assignments/A01/H60A01EStore.docx
+++ b/Web VI/Assignments/A01/H60A01EStore.docx
@@ -1,6 +1,6 @@
 
 <file path=word/document.xml><?xml version="1.0" encoding="utf-8"?>
-<w:document xmlns:wpc="http://schemas.microsoft.com/office/word/2010/wordprocessingCanvas" xmlns:cx="http://schemas.microsoft.com/office/drawing/2014/chartex" xmlns:cx1="http://schemas.microsoft.com/office/drawing/2015/9/8/chartex" xmlns:cx2="http://schemas.microsoft.com/office/drawing/2015/10/21/chartex" xmlns:cx3="http://schemas.microsoft.com/office/drawing/2016/5/9/chartex" xmlns:cx4="http://schemas.microsoft.com/office/drawing/2016/5/10/chartex" xmlns:cx5="http://schemas.microsoft.com/office/drawing/2016/5/11/chartex" xmlns:cx6="http://schemas.microsoft.com/office/drawing/2016/5/12/chartex" xmlns:cx7="http://schemas.microsoft.com/office/drawing/2016/5/13/chartex" xmlns:cx8="http://schemas.microsoft.com/office/drawing/2016/5/14/chartex" xmlns:mc="http://schemas.openxmlformats.org/markup-compatibility/2006" xmlns:aink="http://schemas.microsoft.com/office/drawing/2016/ink" xmlns:am3d="http://schemas.microsoft.com/office/drawing/2017/model3d" xmlns:o="urn:schemas-microsoft-com:office:office" xmlns:oel="http://schemas.microsoft.com/office/2019/extlst" xmlns:r="http://schemas.openxmlformats.org/officeDocument/2006/relationships" xmlns:m="http://schemas.openxmlformats.org/officeDocument/2006/math" xmlns:v="urn:schemas-microsoft-com:vml" xmlns:wp14="http://schemas.microsoft.com/office/word/2010/wordprocessingDrawing" xmlns:wp="http://schemas.openxmlformats.org/drawingml/2006/wordprocessingDrawing" xmlns:w10="urn:schemas-microsoft-com:office:word" xmlns:w="http://schemas.openxmlformats.org/wordprocessingml/2006/main" xmlns:w14="http://schemas.microsoft.com/office/word/2010/wordml" xmlns:w15="http://schemas.microsoft.com/office/word/2012/wordml" xmlns:w16cex="http://schemas.microsoft.com/office/word/2018/wordml/cex" xmlns:w16cid="http://schemas.microsoft.com/office/word/2016/wordml/cid" xmlns:w16="http://schemas.microsoft.com/office/word/2018/wordml" xmlns:w16sdtdh="http://schemas.microsoft.com/office/word/2020/wordml/sdtdatahash" xmlns:w16se="http://schemas.microsoft.com/office/word/2015/wordml/symex" xmlns:wpg="http://schemas.microsoft.com/office/word/2010/wordprocessingGroup" xmlns:wpi="http://schemas.microsoft.com/office/word/2010/wordprocessingInk" xmlns:wne="http://schemas.microsoft.com/office/word/2006/wordml" xmlns:wps="http://schemas.microsoft.com/office/word/2010/wordprocessingShape" mc:Ignorable="w14 w15 w16se w16cid w16 w16cex w16sdtdh wp14">
+<w:document xmlns:wpc="http://schemas.microsoft.com/office/word/2010/wordprocessingCanvas" xmlns:cx="http://schemas.microsoft.com/office/drawing/2014/chartex" xmlns:cx1="http://schemas.microsoft.com/office/drawing/2015/9/8/chartex" xmlns:cx2="http://schemas.microsoft.com/office/drawing/2015/10/21/chartex" xmlns:cx3="http://schemas.microsoft.com/office/drawing/2016/5/9/chartex" xmlns:cx4="http://schemas.microsoft.com/office/drawing/2016/5/10/chartex" xmlns:cx5="http://schemas.microsoft.com/office/drawing/2016/5/11/chartex" xmlns:cx6="http://schemas.microsoft.com/office/drawing/2016/5/12/chartex" xmlns:cx7="http://schemas.microsoft.com/office/drawing/2016/5/13/chartex" xmlns:cx8="http://schemas.microsoft.com/office/drawing/2016/5/14/chartex" xmlns:mc="http://schemas.openxmlformats.org/markup-compatibility/2006" xmlns:aink="http://schemas.microsoft.com/office/drawing/2016/ink" xmlns:am3d="http://schemas.microsoft.com/office/drawing/2017/model3d" xmlns:o="urn:schemas-microsoft-com:office:office" xmlns:oel="http://schemas.microsoft.com/office/2019/extlst" xmlns:r="http://schemas.openxmlformats.org/officeDocument/2006/relationships" xmlns:m="http://schemas.openxmlformats.org/officeDocument/2006/math" xmlns:v="urn:schemas-microsoft-com:vml" xmlns:wp14="http://schemas.microsoft.com/office/word/2010/wordprocessingDrawing" xmlns:wp="http://schemas.openxmlformats.org/drawingml/2006/wordprocessingDrawing" xmlns:w10="urn:schemas-microsoft-com:office:word" xmlns:w="http://schemas.openxmlformats.org/wordprocessingml/2006/main" xmlns:w14="http://schemas.microsoft.com/office/word/2010/wordml" xmlns:w15="http://schemas.microsoft.com/office/word/2012/wordml" xmlns:w16cex="http://schemas.microsoft.com/office/word/2018/wordml/cex" xmlns:w16cid="http://schemas.microsoft.com/office/word/2016/wordml/cid" xmlns:w16="http://schemas.microsoft.com/office/word/2018/wordml" xmlns:w16du="http://schemas.microsoft.com/office/word/2023/wordml/word16du" xmlns:w16sdtdh="http://schemas.microsoft.com/office/word/2020/wordml/sdtdatahash" xmlns:w16se="http://schemas.microsoft.com/office/word/2015/wordml/symex" xmlns:wpg="http://schemas.microsoft.com/office/word/2010/wordprocessingGroup" xmlns:wpi="http://schemas.microsoft.com/office/word/2010/wordprocessingInk" xmlns:wne="http://schemas.microsoft.com/office/word/2006/wordml" xmlns:wps="http://schemas.microsoft.com/office/word/2010/wordprocessingShape" mc:Ignorable="w14 w15 w16se w16cid w16 w16cex w16sdtdh w16du wp14">
   <w:body>
     <w:p>
       <w:pPr>
@@ -1947,13 +1947,11 @@
         </w:numPr>
         <w:rPr>
           <w:rFonts w:ascii="Arial" w:hAnsi="Arial" w:cs="Arial"/>
-          <w:highlight w:val="yellow"/>
-        </w:rPr>
-      </w:pPr>
-      <w:r>
-        <w:rPr>
-          <w:rFonts w:ascii="Arial" w:hAnsi="Arial" w:cs="Arial"/>
-          <w:highlight w:val="yellow"/>
+        </w:rPr>
+      </w:pPr>
+      <w:r>
+        <w:rPr>
+          <w:rFonts w:ascii="Arial" w:hAnsi="Arial" w:cs="Arial"/>
         </w:rPr>
         <w:t>When updating the Buy or Sell price of a product</w:t>
       </w:r>
@@ -1972,13 +1970,11 @@
         <w:spacing w:after="120"/>
         <w:rPr>
           <w:rFonts w:ascii="Arial" w:hAnsi="Arial" w:cs="Arial"/>
-          <w:highlight w:val="yellow"/>
-        </w:rPr>
-      </w:pPr>
-      <w:r>
-        <w:rPr>
-          <w:rFonts w:ascii="Arial" w:hAnsi="Arial" w:cs="Arial"/>
-          <w:highlight w:val="yellow"/>
+        </w:rPr>
+      </w:pPr>
+      <w:r>
+        <w:rPr>
+          <w:rFonts w:ascii="Arial" w:hAnsi="Arial" w:cs="Arial"/>
         </w:rPr>
         <w:t>Price can have a maximum of 2 decimals.</w:t>
       </w:r>
@@ -1997,13 +1993,11 @@
         <w:spacing w:after="120"/>
         <w:rPr>
           <w:rFonts w:ascii="Arial" w:hAnsi="Arial" w:cs="Arial"/>
-          <w:highlight w:val="yellow"/>
-        </w:rPr>
-      </w:pPr>
-      <w:r>
-        <w:rPr>
-          <w:rFonts w:ascii="Arial" w:hAnsi="Arial" w:cs="Arial"/>
-          <w:highlight w:val="yellow"/>
+        </w:rPr>
+      </w:pPr>
+      <w:r>
+        <w:rPr>
+          <w:rFonts w:ascii="Arial" w:hAnsi="Arial" w:cs="Arial"/>
         </w:rPr>
         <w:t>If price is more than 2-decimals it is rounded.</w:t>
       </w:r>
@@ -2022,13 +2016,11 @@
         <w:spacing w:after="120"/>
         <w:rPr>
           <w:rFonts w:ascii="Arial" w:hAnsi="Arial" w:cs="Arial"/>
-          <w:highlight w:val="yellow"/>
-        </w:rPr>
-      </w:pPr>
-      <w:r>
-        <w:rPr>
-          <w:rFonts w:ascii="Arial" w:hAnsi="Arial" w:cs="Arial"/>
-          <w:highlight w:val="yellow"/>
+        </w:rPr>
+      </w:pPr>
+      <w:r>
+        <w:rPr>
+          <w:rFonts w:ascii="Arial" w:hAnsi="Arial" w:cs="Arial"/>
         </w:rPr>
         <w:t>If a price has less than 2-decimals, it is brought to a 2-decimal number.</w:t>
       </w:r>
@@ -2047,13 +2039,11 @@
         <w:spacing w:after="120"/>
         <w:rPr>
           <w:rFonts w:ascii="Arial" w:hAnsi="Arial" w:cs="Arial"/>
-          <w:highlight w:val="yellow"/>
-        </w:rPr>
-      </w:pPr>
-      <w:r>
-        <w:rPr>
-          <w:rFonts w:ascii="Arial" w:hAnsi="Arial" w:cs="Arial"/>
-          <w:highlight w:val="yellow"/>
+        </w:rPr>
+      </w:pPr>
+      <w:r>
+        <w:rPr>
+          <w:rFonts w:ascii="Arial" w:hAnsi="Arial" w:cs="Arial"/>
         </w:rPr>
         <w:t>If price is not a number an arithmetic exception is thrown.</w:t>
       </w:r>
@@ -2072,13 +2062,11 @@
         <w:spacing w:after="120"/>
         <w:rPr>
           <w:rFonts w:ascii="Arial" w:hAnsi="Arial" w:cs="Arial"/>
-          <w:highlight w:val="yellow"/>
-        </w:rPr>
-      </w:pPr>
-      <w:r>
-        <w:rPr>
-          <w:rFonts w:ascii="Arial" w:hAnsi="Arial" w:cs="Arial"/>
-          <w:highlight w:val="yellow"/>
+        </w:rPr>
+      </w:pPr>
+      <w:r>
+        <w:rPr>
+          <w:rFonts w:ascii="Arial" w:hAnsi="Arial" w:cs="Arial"/>
         </w:rPr>
         <w:t>If the new price is a negative number an argument exception is thrown.</w:t>
       </w:r>
@@ -2097,38 +2085,23 @@
         <w:spacing w:after="120"/>
         <w:rPr>
           <w:rFonts w:ascii="Arial" w:hAnsi="Arial" w:cs="Arial"/>
-          <w:highlight w:val="yellow"/>
-        </w:rPr>
-      </w:pPr>
-      <w:r>
-        <w:rPr>
-          <w:rFonts w:ascii="Arial" w:hAnsi="Arial" w:cs="Arial"/>
-          <w:highlight w:val="yellow"/>
+        </w:rPr>
+      </w:pPr>
+      <w:r>
+        <w:rPr>
+          <w:rFonts w:ascii="Arial" w:hAnsi="Arial" w:cs="Arial"/>
         </w:rPr>
         <w:t>If the Sell price is less than the Buy price an exception is thrown. (I added this rule, because the testing requirements here were so weak).</w:t>
       </w:r>
     </w:p>
     <w:p>
       <w:pPr>
+        <w:pStyle w:val="ListParagraph"/>
         <w:tabs>
           <w:tab w:val="left" w:pos="1080"/>
         </w:tabs>
         <w:suppressAutoHyphens/>
         <w:spacing w:after="120"/>
-        <w:rPr>
-          <w:rFonts w:ascii="Arial" w:hAnsi="Arial" w:cs="Arial"/>
-        </w:rPr>
-      </w:pPr>
-    </w:p>
-    <w:p>
-      <w:pPr>
-        <w:pStyle w:val="ListParagraph"/>
-        <w:tabs>
-          <w:tab w:val="left" w:pos="1080"/>
-        </w:tabs>
-        <w:suppressAutoHyphens/>
-        <w:spacing w:after="120"/>
-        <w:ind w:left="360"/>
         <w:rPr>
           <w:rFonts w:ascii="Arial" w:hAnsi="Arial" w:cs="Arial"/>
         </w:rPr>
@@ -2241,27 +2214,23 @@
         <w:spacing w:after="120"/>
         <w:rPr>
           <w:rFonts w:ascii="Arial" w:hAnsi="Arial" w:cs="Arial"/>
-          <w:highlight w:val="yellow"/>
-        </w:rPr>
-      </w:pPr>
-      <w:r>
-        <w:rPr>
-          <w:rFonts w:ascii="Arial" w:hAnsi="Arial" w:cs="Arial"/>
-          <w:highlight w:val="yellow"/>
+        </w:rPr>
+      </w:pPr>
+      <w:r>
+        <w:rPr>
+          <w:rFonts w:ascii="Arial" w:hAnsi="Arial" w:cs="Arial"/>
         </w:rPr>
         <w:t>Get a list of all products by product category (include same fields as above)</w:t>
       </w:r>
       <w:r>
         <w:rPr>
           <w:rFonts w:ascii="Arial" w:hAnsi="Arial" w:cs="Arial"/>
-          <w:highlight w:val="yellow"/>
         </w:rPr>
         <w:t xml:space="preserve"> sorted by category</w:t>
       </w:r>
       <w:r>
         <w:rPr>
           <w:rFonts w:ascii="Arial" w:hAnsi="Arial" w:cs="Arial"/>
-          <w:highlight w:val="yellow"/>
         </w:rPr>
         <w:t xml:space="preserve"> and product within category</w:t>
       </w:r>
@@ -6612,7 +6581,7 @@
 </file>
 
 <file path=word/endnotes.xml><?xml version="1.0" encoding="utf-8"?>
-<w:endnotes xmlns:wpc="http://schemas.microsoft.com/office/word/2010/wordprocessingCanvas" xmlns:cx="http://schemas.microsoft.com/office/drawing/2014/chartex" xmlns:cx1="http://schemas.microsoft.com/office/drawing/2015/9/8/chartex" xmlns:cx2="http://schemas.microsoft.com/office/drawing/2015/10/21/chartex" xmlns:cx3="http://schemas.microsoft.com/office/drawing/2016/5/9/chartex" xmlns:cx4="http://schemas.microsoft.com/office/drawing/2016/5/10/chartex" xmlns:cx5="http://schemas.microsoft.com/office/drawing/2016/5/11/chartex" xmlns:cx6="http://schemas.microsoft.com/office/drawing/2016/5/12/chartex" xmlns:cx7="http://schemas.microsoft.com/office/drawing/2016/5/13/chartex" xmlns:cx8="http://schemas.microsoft.com/office/drawing/2016/5/14/chartex" xmlns:mc="http://schemas.openxmlformats.org/markup-compatibility/2006" xmlns:aink="http://schemas.microsoft.com/office/drawing/2016/ink" xmlns:am3d="http://schemas.microsoft.com/office/drawing/2017/model3d" xmlns:o="urn:schemas-microsoft-com:office:office" xmlns:oel="http://schemas.microsoft.com/office/2019/extlst" xmlns:r="http://schemas.openxmlformats.org/officeDocument/2006/relationships" xmlns:m="http://schemas.openxmlformats.org/officeDocument/2006/math" xmlns:v="urn:schemas-microsoft-com:vml" xmlns:wp14="http://schemas.microsoft.com/office/word/2010/wordprocessingDrawing" xmlns:wp="http://schemas.openxmlformats.org/drawingml/2006/wordprocessingDrawing" xmlns:w10="urn:schemas-microsoft-com:office:word" xmlns:w="http://schemas.openxmlformats.org/wordprocessingml/2006/main" xmlns:w14="http://schemas.microsoft.com/office/word/2010/wordml" xmlns:w15="http://schemas.microsoft.com/office/word/2012/wordml" xmlns:w16cex="http://schemas.microsoft.com/office/word/2018/wordml/cex" xmlns:w16cid="http://schemas.microsoft.com/office/word/2016/wordml/cid" xmlns:w16="http://schemas.microsoft.com/office/word/2018/wordml" xmlns:w16sdtdh="http://schemas.microsoft.com/office/word/2020/wordml/sdtdatahash" xmlns:w16se="http://schemas.microsoft.com/office/word/2015/wordml/symex" xmlns:wpg="http://schemas.microsoft.com/office/word/2010/wordprocessingGroup" xmlns:wpi="http://schemas.microsoft.com/office/word/2010/wordprocessingInk" xmlns:wne="http://schemas.microsoft.com/office/word/2006/wordml" xmlns:wps="http://schemas.microsoft.com/office/word/2010/wordprocessingShape" mc:Ignorable="w14 w15 w16se w16cid w16 w16cex w16sdtdh wp14">
+<w:endnotes xmlns:wpc="http://schemas.microsoft.com/office/word/2010/wordprocessingCanvas" xmlns:cx="http://schemas.microsoft.com/office/drawing/2014/chartex" xmlns:cx1="http://schemas.microsoft.com/office/drawing/2015/9/8/chartex" xmlns:cx2="http://schemas.microsoft.com/office/drawing/2015/10/21/chartex" xmlns:cx3="http://schemas.microsoft.com/office/drawing/2016/5/9/chartex" xmlns:cx4="http://schemas.microsoft.com/office/drawing/2016/5/10/chartex" xmlns:cx5="http://schemas.microsoft.com/office/drawing/2016/5/11/chartex" xmlns:cx6="http://schemas.microsoft.com/office/drawing/2016/5/12/chartex" xmlns:cx7="http://schemas.microsoft.com/office/drawing/2016/5/13/chartex" xmlns:cx8="http://schemas.microsoft.com/office/drawing/2016/5/14/chartex" xmlns:mc="http://schemas.openxmlformats.org/markup-compatibility/2006" xmlns:aink="http://schemas.microsoft.com/office/drawing/2016/ink" xmlns:am3d="http://schemas.microsoft.com/office/drawing/2017/model3d" xmlns:o="urn:schemas-microsoft-com:office:office" xmlns:oel="http://schemas.microsoft.com/office/2019/extlst" xmlns:r="http://schemas.openxmlformats.org/officeDocument/2006/relationships" xmlns:m="http://schemas.openxmlformats.org/officeDocument/2006/math" xmlns:v="urn:schemas-microsoft-com:vml" xmlns:wp14="http://schemas.microsoft.com/office/word/2010/wordprocessingDrawing" xmlns:wp="http://schemas.openxmlformats.org/drawingml/2006/wordprocessingDrawing" xmlns:w10="urn:schemas-microsoft-com:office:word" xmlns:w="http://schemas.openxmlformats.org/wordprocessingml/2006/main" xmlns:w14="http://schemas.microsoft.com/office/word/2010/wordml" xmlns:w15="http://schemas.microsoft.com/office/word/2012/wordml" xmlns:w16cex="http://schemas.microsoft.com/office/word/2018/wordml/cex" xmlns:w16cid="http://schemas.microsoft.com/office/word/2016/wordml/cid" xmlns:w16="http://schemas.microsoft.com/office/word/2018/wordml" xmlns:w16du="http://schemas.microsoft.com/office/word/2023/wordml/word16du" xmlns:w16sdtdh="http://schemas.microsoft.com/office/word/2020/wordml/sdtdatahash" xmlns:w16se="http://schemas.microsoft.com/office/word/2015/wordml/symex" xmlns:wpg="http://schemas.microsoft.com/office/word/2010/wordprocessingGroup" xmlns:wpi="http://schemas.microsoft.com/office/word/2010/wordprocessingInk" xmlns:wne="http://schemas.microsoft.com/office/word/2006/wordml" xmlns:wps="http://schemas.microsoft.com/office/word/2010/wordprocessingShape" mc:Ignorable="w14 w15 w16se w16cid w16 w16cex w16sdtdh w16du wp14">
   <w:endnote w:type="separator" w:id="-1">
     <w:p>
       <w:r>
@@ -6631,7 +6600,7 @@
 </file>
 
 <file path=word/footer1.xml><?xml version="1.0" encoding="utf-8"?>
-<w:ftr xmlns:wpc="http://schemas.microsoft.com/office/word/2010/wordprocessingCanvas" xmlns:cx="http://schemas.microsoft.com/office/drawing/2014/chartex" xmlns:cx1="http://schemas.microsoft.com/office/drawing/2015/9/8/chartex" xmlns:cx2="http://schemas.microsoft.com/office/drawing/2015/10/21/chartex" xmlns:cx3="http://schemas.microsoft.com/office/drawing/2016/5/9/chartex" xmlns:cx4="http://schemas.microsoft.com/office/drawing/2016/5/10/chartex" xmlns:cx5="http://schemas.microsoft.com/office/drawing/2016/5/11/chartex" xmlns:cx6="http://schemas.microsoft.com/office/drawing/2016/5/12/chartex" xmlns:cx7="http://schemas.microsoft.com/office/drawing/2016/5/13/chartex" xmlns:cx8="http://schemas.microsoft.com/office/drawing/2016/5/14/chartex" xmlns:mc="http://schemas.openxmlformats.org/markup-compatibility/2006" xmlns:aink="http://schemas.microsoft.com/office/drawing/2016/ink" xmlns:am3d="http://schemas.microsoft.com/office/drawing/2017/model3d" xmlns:o="urn:schemas-microsoft-com:office:office" xmlns:oel="http://schemas.microsoft.com/office/2019/extlst" xmlns:r="http://schemas.openxmlformats.org/officeDocument/2006/relationships" xmlns:m="http://schemas.openxmlformats.org/officeDocument/2006/math" xmlns:v="urn:schemas-microsoft-com:vml" xmlns:wp14="http://schemas.microsoft.com/office/word/2010/wordprocessingDrawing" xmlns:wp="http://schemas.openxmlformats.org/drawingml/2006/wordprocessingDrawing" xmlns:w10="urn:schemas-microsoft-com:office:word" xmlns:w="http://schemas.openxmlformats.org/wordprocessingml/2006/main" xmlns:w14="http://schemas.microsoft.com/office/word/2010/wordml" xmlns:w15="http://schemas.microsoft.com/office/word/2012/wordml" xmlns:w16cex="http://schemas.microsoft.com/office/word/2018/wordml/cex" xmlns:w16cid="http://schemas.microsoft.com/office/word/2016/wordml/cid" xmlns:w16="http://schemas.microsoft.com/office/word/2018/wordml" xmlns:w16sdtdh="http://schemas.microsoft.com/office/word/2020/wordml/sdtdatahash" xmlns:w16se="http://schemas.microsoft.com/office/word/2015/wordml/symex" xmlns:wpg="http://schemas.microsoft.com/office/word/2010/wordprocessingGroup" xmlns:wpi="http://schemas.microsoft.com/office/word/2010/wordprocessingInk" xmlns:wne="http://schemas.microsoft.com/office/word/2006/wordml" xmlns:wps="http://schemas.microsoft.com/office/word/2010/wordprocessingShape" mc:Ignorable="w14 w15 w16se w16cid w16 w16cex w16sdtdh wp14">
+<w:ftr xmlns:wpc="http://schemas.microsoft.com/office/word/2010/wordprocessingCanvas" xmlns:cx="http://schemas.microsoft.com/office/drawing/2014/chartex" xmlns:cx1="http://schemas.microsoft.com/office/drawing/2015/9/8/chartex" xmlns:cx2="http://schemas.microsoft.com/office/drawing/2015/10/21/chartex" xmlns:cx3="http://schemas.microsoft.com/office/drawing/2016/5/9/chartex" xmlns:cx4="http://schemas.microsoft.com/office/drawing/2016/5/10/chartex" xmlns:cx5="http://schemas.microsoft.com/office/drawing/2016/5/11/chartex" xmlns:cx6="http://schemas.microsoft.com/office/drawing/2016/5/12/chartex" xmlns:cx7="http://schemas.microsoft.com/office/drawing/2016/5/13/chartex" xmlns:cx8="http://schemas.microsoft.com/office/drawing/2016/5/14/chartex" xmlns:mc="http://schemas.openxmlformats.org/markup-compatibility/2006" xmlns:aink="http://schemas.microsoft.com/office/drawing/2016/ink" xmlns:am3d="http://schemas.microsoft.com/office/drawing/2017/model3d" xmlns:o="urn:schemas-microsoft-com:office:office" xmlns:oel="http://schemas.microsoft.com/office/2019/extlst" xmlns:r="http://schemas.openxmlformats.org/officeDocument/2006/relationships" xmlns:m="http://schemas.openxmlformats.org/officeDocument/2006/math" xmlns:v="urn:schemas-microsoft-com:vml" xmlns:wp14="http://schemas.microsoft.com/office/word/2010/wordprocessingDrawing" xmlns:wp="http://schemas.openxmlformats.org/drawingml/2006/wordprocessingDrawing" xmlns:w10="urn:schemas-microsoft-com:office:word" xmlns:w="http://schemas.openxmlformats.org/wordprocessingml/2006/main" xmlns:w14="http://schemas.microsoft.com/office/word/2010/wordml" xmlns:w15="http://schemas.microsoft.com/office/word/2012/wordml" xmlns:w16cex="http://schemas.microsoft.com/office/word/2018/wordml/cex" xmlns:w16cid="http://schemas.microsoft.com/office/word/2016/wordml/cid" xmlns:w16="http://schemas.microsoft.com/office/word/2018/wordml" xmlns:w16du="http://schemas.microsoft.com/office/word/2023/wordml/word16du" xmlns:w16sdtdh="http://schemas.microsoft.com/office/word/2020/wordml/sdtdatahash" xmlns:w16se="http://schemas.microsoft.com/office/word/2015/wordml/symex" xmlns:wpg="http://schemas.microsoft.com/office/word/2010/wordprocessingGroup" xmlns:wpi="http://schemas.microsoft.com/office/word/2010/wordprocessingInk" xmlns:wne="http://schemas.microsoft.com/office/word/2006/wordml" xmlns:wps="http://schemas.microsoft.com/office/word/2010/wordprocessingShape" mc:Ignorable="w14 w15 w16se w16cid w16 w16cex w16sdtdh w16du wp14">
   <w:p>
     <w:pPr>
       <w:pStyle w:val="Footer"/>
@@ -6642,7 +6611,7 @@
 </file>
 
 <file path=word/footer2.xml><?xml version="1.0" encoding="utf-8"?>
-<w:ftr xmlns:wpc="http://schemas.microsoft.com/office/word/2010/wordprocessingCanvas" xmlns:cx="http://schemas.microsoft.com/office/drawing/2014/chartex" xmlns:cx1="http://schemas.microsoft.com/office/drawing/2015/9/8/chartex" xmlns:cx2="http://schemas.microsoft.com/office/drawing/2015/10/21/chartex" xmlns:cx3="http://schemas.microsoft.com/office/drawing/2016/5/9/chartex" xmlns:cx4="http://schemas.microsoft.com/office/drawing/2016/5/10/chartex" xmlns:cx5="http://schemas.microsoft.com/office/drawing/2016/5/11/chartex" xmlns:cx6="http://schemas.microsoft.com/office/drawing/2016/5/12/chartex" xmlns:cx7="http://schemas.microsoft.com/office/drawing/2016/5/13/chartex" xmlns:cx8="http://schemas.microsoft.com/office/drawing/2016/5/14/chartex" xmlns:mc="http://schemas.openxmlformats.org/markup-compatibility/2006" xmlns:aink="http://schemas.microsoft.com/office/drawing/2016/ink" xmlns:am3d="http://schemas.microsoft.com/office/drawing/2017/model3d" xmlns:o="urn:schemas-microsoft-com:office:office" xmlns:oel="http://schemas.microsoft.com/office/2019/extlst" xmlns:r="http://schemas.openxmlformats.org/officeDocument/2006/relationships" xmlns:m="http://schemas.openxmlformats.org/officeDocument/2006/math" xmlns:v="urn:schemas-microsoft-com:vml" xmlns:wp14="http://schemas.microsoft.com/office/word/2010/wordprocessingDrawing" xmlns:wp="http://schemas.openxmlformats.org/drawingml/2006/wordprocessingDrawing" xmlns:w10="urn:schemas-microsoft-com:office:word" xmlns:w="http://schemas.openxmlformats.org/wordprocessingml/2006/main" xmlns:w14="http://schemas.microsoft.com/office/word/2010/wordml" xmlns:w15="http://schemas.microsoft.com/office/word/2012/wordml" xmlns:w16cex="http://schemas.microsoft.com/office/word/2018/wordml/cex" xmlns:w16cid="http://schemas.microsoft.com/office/word/2016/wordml/cid" xmlns:w16="http://schemas.microsoft.com/office/word/2018/wordml" xmlns:w16sdtdh="http://schemas.microsoft.com/office/word/2020/wordml/sdtdatahash" xmlns:w16se="http://schemas.microsoft.com/office/word/2015/wordml/symex" xmlns:wpg="http://schemas.microsoft.com/office/word/2010/wordprocessingGroup" xmlns:wpi="http://schemas.microsoft.com/office/word/2010/wordprocessingInk" xmlns:wne="http://schemas.microsoft.com/office/word/2006/wordml" xmlns:wps="http://schemas.microsoft.com/office/word/2010/wordprocessingShape" mc:Ignorable="w14 w15 w16se w16cid w16 w16cex w16sdtdh wp14">
+<w:ftr xmlns:wpc="http://schemas.microsoft.com/office/word/2010/wordprocessingCanvas" xmlns:cx="http://schemas.microsoft.com/office/drawing/2014/chartex" xmlns:cx1="http://schemas.microsoft.com/office/drawing/2015/9/8/chartex" xmlns:cx2="http://schemas.microsoft.com/office/drawing/2015/10/21/chartex" xmlns:cx3="http://schemas.microsoft.com/office/drawing/2016/5/9/chartex" xmlns:cx4="http://schemas.microsoft.com/office/drawing/2016/5/10/chartex" xmlns:cx5="http://schemas.microsoft.com/office/drawing/2016/5/11/chartex" xmlns:cx6="http://schemas.microsoft.com/office/drawing/2016/5/12/chartex" xmlns:cx7="http://schemas.microsoft.com/office/drawing/2016/5/13/chartex" xmlns:cx8="http://schemas.microsoft.com/office/drawing/2016/5/14/chartex" xmlns:mc="http://schemas.openxmlformats.org/markup-compatibility/2006" xmlns:aink="http://schemas.microsoft.com/office/drawing/2016/ink" xmlns:am3d="http://schemas.microsoft.com/office/drawing/2017/model3d" xmlns:o="urn:schemas-microsoft-com:office:office" xmlns:oel="http://schemas.microsoft.com/office/2019/extlst" xmlns:r="http://schemas.openxmlformats.org/officeDocument/2006/relationships" xmlns:m="http://schemas.openxmlformats.org/officeDocument/2006/math" xmlns:v="urn:schemas-microsoft-com:vml" xmlns:wp14="http://schemas.microsoft.com/office/word/2010/wordprocessingDrawing" xmlns:wp="http://schemas.openxmlformats.org/drawingml/2006/wordprocessingDrawing" xmlns:w10="urn:schemas-microsoft-com:office:word" xmlns:w="http://schemas.openxmlformats.org/wordprocessingml/2006/main" xmlns:w14="http://schemas.microsoft.com/office/word/2010/wordml" xmlns:w15="http://schemas.microsoft.com/office/word/2012/wordml" xmlns:w16cex="http://schemas.microsoft.com/office/word/2018/wordml/cex" xmlns:w16cid="http://schemas.microsoft.com/office/word/2016/wordml/cid" xmlns:w16="http://schemas.microsoft.com/office/word/2018/wordml" xmlns:w16du="http://schemas.microsoft.com/office/word/2023/wordml/word16du" xmlns:w16sdtdh="http://schemas.microsoft.com/office/word/2020/wordml/sdtdatahash" xmlns:w16se="http://schemas.microsoft.com/office/word/2015/wordml/symex" xmlns:wpg="http://schemas.microsoft.com/office/word/2010/wordprocessingGroup" xmlns:wpi="http://schemas.microsoft.com/office/word/2010/wordprocessingInk" xmlns:wne="http://schemas.microsoft.com/office/word/2006/wordml" xmlns:wps="http://schemas.microsoft.com/office/word/2010/wordprocessingShape" mc:Ignorable="w14 w15 w16se w16cid w16 w16cex w16sdtdh w16du wp14">
   <w:p>
     <w:pPr>
       <w:pStyle w:val="Footer"/>
@@ -6830,7 +6799,7 @@
 </file>
 
 <file path=word/footnotes.xml><?xml version="1.0" encoding="utf-8"?>
-<w:footnotes xmlns:wpc="http://schemas.microsoft.com/office/word/2010/wordprocessingCanvas" xmlns:cx="http://schemas.microsoft.com/office/drawing/2014/chartex" xmlns:cx1="http://schemas.microsoft.com/office/drawing/2015/9/8/chartex" xmlns:cx2="http://schemas.microsoft.com/office/drawing/2015/10/21/chartex" xmlns:cx3="http://schemas.microsoft.com/office/drawing/2016/5/9/chartex" xmlns:cx4="http://schemas.microsoft.com/office/drawing/2016/5/10/chartex" xmlns:cx5="http://schemas.microsoft.com/office/drawing/2016/5/11/chartex" xmlns:cx6="http://schemas.microsoft.com/office/drawing/2016/5/12/chartex" xmlns:cx7="http://schemas.microsoft.com/office/drawing/2016/5/13/chartex" xmlns:cx8="http://schemas.microsoft.com/office/drawing/2016/5/14/chartex" xmlns:mc="http://schemas.openxmlformats.org/markup-compatibility/2006" xmlns:aink="http://schemas.microsoft.com/office/drawing/2016/ink" xmlns:am3d="http://schemas.microsoft.com/office/drawing/2017/model3d" xmlns:o="urn:schemas-microsoft-com:office:office" xmlns:oel="http://schemas.microsoft.com/office/2019/extlst" xmlns:r="http://schemas.openxmlformats.org/officeDocument/2006/relationships" xmlns:m="http://schemas.openxmlformats.org/officeDocument/2006/math" xmlns:v="urn:schemas-microsoft-com:vml" xmlns:wp14="http://schemas.microsoft.com/office/word/2010/wordprocessingDrawing" xmlns:wp="http://schemas.openxmlformats.org/drawingml/2006/wordprocessingDrawing" xmlns:w10="urn:schemas-microsoft-com:office:word" xmlns:w="http://schemas.openxmlformats.org/wordprocessingml/2006/main" xmlns:w14="http://schemas.microsoft.com/office/word/2010/wordml" xmlns:w15="http://schemas.microsoft.com/office/word/2012/wordml" xmlns:w16cex="http://schemas.microsoft.com/office/word/2018/wordml/cex" xmlns:w16cid="http://schemas.microsoft.com/office/word/2016/wordml/cid" xmlns:w16="http://schemas.microsoft.com/office/word/2018/wordml" xmlns:w16sdtdh="http://schemas.microsoft.com/office/word/2020/wordml/sdtdatahash" xmlns:w16se="http://schemas.microsoft.com/office/word/2015/wordml/symex" xmlns:wpg="http://schemas.microsoft.com/office/word/2010/wordprocessingGroup" xmlns:wpi="http://schemas.microsoft.com/office/word/2010/wordprocessingInk" xmlns:wne="http://schemas.microsoft.com/office/word/2006/wordml" xmlns:wps="http://schemas.microsoft.com/office/word/2010/wordprocessingShape" mc:Ignorable="w14 w15 w16se w16cid w16 w16cex w16sdtdh wp14">
+<w:footnotes xmlns:wpc="http://schemas.microsoft.com/office/word/2010/wordprocessingCanvas" xmlns:cx="http://schemas.microsoft.com/office/drawing/2014/chartex" xmlns:cx1="http://schemas.microsoft.com/office/drawing/2015/9/8/chartex" xmlns:cx2="http://schemas.microsoft.com/office/drawing/2015/10/21/chartex" xmlns:cx3="http://schemas.microsoft.com/office/drawing/2016/5/9/chartex" xmlns:cx4="http://schemas.microsoft.com/office/drawing/2016/5/10/chartex" xmlns:cx5="http://schemas.microsoft.com/office/drawing/2016/5/11/chartex" xmlns:cx6="http://schemas.microsoft.com/office/drawing/2016/5/12/chartex" xmlns:cx7="http://schemas.microsoft.com/office/drawing/2016/5/13/chartex" xmlns:cx8="http://schemas.microsoft.com/office/drawing/2016/5/14/chartex" xmlns:mc="http://schemas.openxmlformats.org/markup-compatibility/2006" xmlns:aink="http://schemas.microsoft.com/office/drawing/2016/ink" xmlns:am3d="http://schemas.microsoft.com/office/drawing/2017/model3d" xmlns:o="urn:schemas-microsoft-com:office:office" xmlns:oel="http://schemas.microsoft.com/office/2019/extlst" xmlns:r="http://schemas.openxmlformats.org/officeDocument/2006/relationships" xmlns:m="http://schemas.openxmlformats.org/officeDocument/2006/math" xmlns:v="urn:schemas-microsoft-com:vml" xmlns:wp14="http://schemas.microsoft.com/office/word/2010/wordprocessingDrawing" xmlns:wp="http://schemas.openxmlformats.org/drawingml/2006/wordprocessingDrawing" xmlns:w10="urn:schemas-microsoft-com:office:word" xmlns:w="http://schemas.openxmlformats.org/wordprocessingml/2006/main" xmlns:w14="http://schemas.microsoft.com/office/word/2010/wordml" xmlns:w15="http://schemas.microsoft.com/office/word/2012/wordml" xmlns:w16cex="http://schemas.microsoft.com/office/word/2018/wordml/cex" xmlns:w16cid="http://schemas.microsoft.com/office/word/2016/wordml/cid" xmlns:w16="http://schemas.microsoft.com/office/word/2018/wordml" xmlns:w16du="http://schemas.microsoft.com/office/word/2023/wordml/word16du" xmlns:w16sdtdh="http://schemas.microsoft.com/office/word/2020/wordml/sdtdatahash" xmlns:w16se="http://schemas.microsoft.com/office/word/2015/wordml/symex" xmlns:wpg="http://schemas.microsoft.com/office/word/2010/wordprocessingGroup" xmlns:wpi="http://schemas.microsoft.com/office/word/2010/wordprocessingInk" xmlns:wne="http://schemas.microsoft.com/office/word/2006/wordml" xmlns:wps="http://schemas.microsoft.com/office/word/2010/wordprocessingShape" mc:Ignorable="w14 w15 w16se w16cid w16 w16cex w16sdtdh w16du wp14">
   <w:footnote w:type="separator" w:id="-1">
     <w:p>
       <w:r>
@@ -6849,7 +6818,7 @@
 </file>
 
 <file path=word/header1.xml><?xml version="1.0" encoding="utf-8"?>
-<w:hdr xmlns:wpc="http://schemas.microsoft.com/office/word/2010/wordprocessingCanvas" xmlns:cx="http://schemas.microsoft.com/office/drawing/2014/chartex" xmlns:cx1="http://schemas.microsoft.com/office/drawing/2015/9/8/chartex" xmlns:cx2="http://schemas.microsoft.com/office/drawing/2015/10/21/chartex" xmlns:cx3="http://schemas.microsoft.com/office/drawing/2016/5/9/chartex" xmlns:cx4="http://schemas.microsoft.com/office/drawing/2016/5/10/chartex" xmlns:cx5="http://schemas.microsoft.com/office/drawing/2016/5/11/chartex" xmlns:cx6="http://schemas.microsoft.com/office/drawing/2016/5/12/chartex" xmlns:cx7="http://schemas.microsoft.com/office/drawing/2016/5/13/chartex" xmlns:cx8="http://schemas.microsoft.com/office/drawing/2016/5/14/chartex" xmlns:mc="http://schemas.openxmlformats.org/markup-compatibility/2006" xmlns:aink="http://schemas.microsoft.com/office/drawing/2016/ink" xmlns:am3d="http://schemas.microsoft.com/office/drawing/2017/model3d" xmlns:o="urn:schemas-microsoft-com:office:office" xmlns:oel="http://schemas.microsoft.com/office/2019/extlst" xmlns:r="http://schemas.openxmlformats.org/officeDocument/2006/relationships" xmlns:m="http://schemas.openxmlformats.org/officeDocument/2006/math" xmlns:v="urn:schemas-microsoft-com:vml" xmlns:wp14="http://schemas.microsoft.com/office/word/2010/wordprocessingDrawing" xmlns:wp="http://schemas.openxmlformats.org/drawingml/2006/wordprocessingDrawing" xmlns:w10="urn:schemas-microsoft-com:office:word" xmlns:w="http://schemas.openxmlformats.org/wordprocessingml/2006/main" xmlns:w14="http://schemas.microsoft.com/office/word/2010/wordml" xmlns:w15="http://schemas.microsoft.com/office/word/2012/wordml" xmlns:w16cex="http://schemas.microsoft.com/office/word/2018/wordml/cex" xmlns:w16cid="http://schemas.microsoft.com/office/word/2016/wordml/cid" xmlns:w16="http://schemas.microsoft.com/office/word/2018/wordml" xmlns:w16sdtdh="http://schemas.microsoft.com/office/word/2020/wordml/sdtdatahash" xmlns:w16se="http://schemas.microsoft.com/office/word/2015/wordml/symex" xmlns:wpg="http://schemas.microsoft.com/office/word/2010/wordprocessingGroup" xmlns:wpi="http://schemas.microsoft.com/office/word/2010/wordprocessingInk" xmlns:wne="http://schemas.microsoft.com/office/word/2006/wordml" xmlns:wps="http://schemas.microsoft.com/office/word/2010/wordprocessingShape" mc:Ignorable="w14 w15 w16se w16cid w16 w16cex w16sdtdh wp14">
+<w:hdr xmlns:wpc="http://schemas.microsoft.com/office/word/2010/wordprocessingCanvas" xmlns:cx="http://schemas.microsoft.com/office/drawing/2014/chartex" xmlns:cx1="http://schemas.microsoft.com/office/drawing/2015/9/8/chartex" xmlns:cx2="http://schemas.microsoft.com/office/drawing/2015/10/21/chartex" xmlns:cx3="http://schemas.microsoft.com/office/drawing/2016/5/9/chartex" xmlns:cx4="http://schemas.microsoft.com/office/drawing/2016/5/10/chartex" xmlns:cx5="http://schemas.microsoft.com/office/drawing/2016/5/11/chartex" xmlns:cx6="http://schemas.microsoft.com/office/drawing/2016/5/12/chartex" xmlns:cx7="http://schemas.microsoft.com/office/drawing/2016/5/13/chartex" xmlns:cx8="http://schemas.microsoft.com/office/drawing/2016/5/14/chartex" xmlns:mc="http://schemas.openxmlformats.org/markup-compatibility/2006" xmlns:aink="http://schemas.microsoft.com/office/drawing/2016/ink" xmlns:am3d="http://schemas.microsoft.com/office/drawing/2017/model3d" xmlns:o="urn:schemas-microsoft-com:office:office" xmlns:oel="http://schemas.microsoft.com/office/2019/extlst" xmlns:r="http://schemas.openxmlformats.org/officeDocument/2006/relationships" xmlns:m="http://schemas.openxmlformats.org/officeDocument/2006/math" xmlns:v="urn:schemas-microsoft-com:vml" xmlns:wp14="http://schemas.microsoft.com/office/word/2010/wordprocessingDrawing" xmlns:wp="http://schemas.openxmlformats.org/drawingml/2006/wordprocessingDrawing" xmlns:w10="urn:schemas-microsoft-com:office:word" xmlns:w="http://schemas.openxmlformats.org/wordprocessingml/2006/main" xmlns:w14="http://schemas.microsoft.com/office/word/2010/wordml" xmlns:w15="http://schemas.microsoft.com/office/word/2012/wordml" xmlns:w16cex="http://schemas.microsoft.com/office/word/2018/wordml/cex" xmlns:w16cid="http://schemas.microsoft.com/office/word/2016/wordml/cid" xmlns:w16="http://schemas.microsoft.com/office/word/2018/wordml" xmlns:w16du="http://schemas.microsoft.com/office/word/2023/wordml/word16du" xmlns:w16sdtdh="http://schemas.microsoft.com/office/word/2020/wordml/sdtdatahash" xmlns:w16se="http://schemas.microsoft.com/office/word/2015/wordml/symex" xmlns:wpg="http://schemas.microsoft.com/office/word/2010/wordprocessingGroup" xmlns:wpi="http://schemas.microsoft.com/office/word/2010/wordprocessingInk" xmlns:wne="http://schemas.microsoft.com/office/word/2006/wordml" xmlns:wps="http://schemas.microsoft.com/office/word/2010/wordprocessingShape" mc:Ignorable="w14 w15 w16se w16cid w16 w16cex w16sdtdh w16du wp14">
   <w:p>
     <w:pPr>
       <w:pBdr>
@@ -6939,14 +6908,15 @@
 </file>
 
 <file path=word/numbering.xml><?xml version="1.0" encoding="utf-8"?>
-<w:numbering xmlns:wpc="http://schemas.microsoft.com/office/word/2010/wordprocessingCanvas" xmlns:cx="http://schemas.microsoft.com/office/drawing/2014/chartex" xmlns:cx1="http://schemas.microsoft.com/office/drawing/2015/9/8/chartex" xmlns:cx2="http://schemas.microsoft.com/office/drawing/2015/10/21/chartex" xmlns:cx3="http://schemas.microsoft.com/office/drawing/2016/5/9/chartex" xmlns:cx4="http://schemas.microsoft.com/office/drawing/2016/5/10/chartex" xmlns:cx5="http://schemas.microsoft.com/office/drawing/2016/5/11/chartex" xmlns:cx6="http://schemas.microsoft.com/office/drawing/2016/5/12/chartex" xmlns:cx7="http://schemas.microsoft.com/office/drawing/2016/5/13/chartex" xmlns:cx8="http://schemas.microsoft.com/office/drawing/2016/5/14/chartex" xmlns:mc="http://schemas.openxmlformats.org/markup-compatibility/2006" xmlns:aink="http://schemas.microsoft.com/office/drawing/2016/ink" xmlns:am3d="http://schemas.microsoft.com/office/drawing/2017/model3d" xmlns:o="urn:schemas-microsoft-com:office:office" xmlns:oel="http://schemas.microsoft.com/office/2019/extlst" xmlns:r="http://schemas.openxmlformats.org/officeDocument/2006/relationships" xmlns:m="http://schemas.openxmlformats.org/officeDocument/2006/math" xmlns:v="urn:schemas-microsoft-com:vml" xmlns:wp14="http://schemas.microsoft.com/office/word/2010/wordprocessingDrawing" xmlns:wp="http://schemas.openxmlformats.org/drawingml/2006/wordprocessingDrawing" xmlns:w10="urn:schemas-microsoft-com:office:word" xmlns:w="http://schemas.openxmlformats.org/wordprocessingml/2006/main" xmlns:w14="http://schemas.microsoft.com/office/word/2010/wordml" xmlns:w15="http://schemas.microsoft.com/office/word/2012/wordml" xmlns:w16cex="http://schemas.microsoft.com/office/word/2018/wordml/cex" xmlns:w16cid="http://schemas.microsoft.com/office/word/2016/wordml/cid" xmlns:w16="http://schemas.microsoft.com/office/word/2018/wordml" xmlns:w16sdtdh="http://schemas.microsoft.com/office/word/2020/wordml/sdtdatahash" xmlns:w16se="http://schemas.microsoft.com/office/word/2015/wordml/symex" xmlns:wpg="http://schemas.microsoft.com/office/word/2010/wordprocessingGroup" xmlns:wpi="http://schemas.microsoft.com/office/word/2010/wordprocessingInk" xmlns:wne="http://schemas.microsoft.com/office/word/2006/wordml" xmlns:wps="http://schemas.microsoft.com/office/word/2010/wordprocessingShape" mc:Ignorable="w14 w15 w16se w16cid w16 w16cex w16sdtdh wp14">
+<w:numbering xmlns:wpc="http://schemas.microsoft.com/office/word/2010/wordprocessingCanvas" xmlns:cx="http://schemas.microsoft.com/office/drawing/2014/chartex" xmlns:cx1="http://schemas.microsoft.com/office/drawing/2015/9/8/chartex" xmlns:cx2="http://schemas.microsoft.com/office/drawing/2015/10/21/chartex" xmlns:cx3="http://schemas.microsoft.com/office/drawing/2016/5/9/chartex" xmlns:cx4="http://schemas.microsoft.com/office/drawing/2016/5/10/chartex" xmlns:cx5="http://schemas.microsoft.com/office/drawing/2016/5/11/chartex" xmlns:cx6="http://schemas.microsoft.com/office/drawing/2016/5/12/chartex" xmlns:cx7="http://schemas.microsoft.com/office/drawing/2016/5/13/chartex" xmlns:cx8="http://schemas.microsoft.com/office/drawing/2016/5/14/chartex" xmlns:mc="http://schemas.openxmlformats.org/markup-compatibility/2006" xmlns:aink="http://schemas.microsoft.com/office/drawing/2016/ink" xmlns:am3d="http://schemas.microsoft.com/office/drawing/2017/model3d" xmlns:o="urn:schemas-microsoft-com:office:office" xmlns:oel="http://schemas.microsoft.com/office/2019/extlst" xmlns:r="http://schemas.openxmlformats.org/officeDocument/2006/relationships" xmlns:m="http://schemas.openxmlformats.org/officeDocument/2006/math" xmlns:v="urn:schemas-microsoft-com:vml" xmlns:wp14="http://schemas.microsoft.com/office/word/2010/wordprocessingDrawing" xmlns:wp="http://schemas.openxmlformats.org/drawingml/2006/wordprocessingDrawing" xmlns:w10="urn:schemas-microsoft-com:office:word" xmlns:w="http://schemas.openxmlformats.org/wordprocessingml/2006/main" xmlns:w14="http://schemas.microsoft.com/office/word/2010/wordml" xmlns:w15="http://schemas.microsoft.com/office/word/2012/wordml" xmlns:w16cex="http://schemas.microsoft.com/office/word/2018/wordml/cex" xmlns:w16cid="http://schemas.microsoft.com/office/word/2016/wordml/cid" xmlns:w16="http://schemas.microsoft.com/office/word/2018/wordml" xmlns:w16du="http://schemas.microsoft.com/office/word/2023/wordml/word16du" xmlns:w16sdtdh="http://schemas.microsoft.com/office/word/2020/wordml/sdtdatahash" xmlns:w16se="http://schemas.microsoft.com/office/word/2015/wordml/symex" xmlns:wpg="http://schemas.microsoft.com/office/word/2010/wordprocessingGroup" xmlns:wpi="http://schemas.microsoft.com/office/word/2010/wordprocessingInk" xmlns:wne="http://schemas.microsoft.com/office/word/2006/wordml" xmlns:wps="http://schemas.microsoft.com/office/word/2010/wordprocessingShape" mc:Ignorable="w14 w15 w16se w16cid w16 w16cex w16sdtdh w16du wp14">
   <w:abstractNum w:abstractNumId="0" w15:restartNumberingAfterBreak="0">
     <w:nsid w:val="FFFFFF89"/>
     <w:multiLevelType w:val="singleLevel"/>
-    <w:tmpl w:val="99E2EABC"/>
+    <w:tmpl w:val="31B2D2D6"/>
     <w:lvl w:ilvl="0">
       <w:start w:val="1"/>
       <w:numFmt w:val="bullet"/>
+      <w:pStyle w:val="ListBullet"/>
       <w:lvlText w:val=""/>
       <w:lvlJc w:val="left"/>
       <w:pPr>
@@ -8499,7 +8469,7 @@
 </file>
 
 <file path=word/styles.xml><?xml version="1.0" encoding="utf-8"?>
-<w:styles xmlns:mc="http://schemas.openxmlformats.org/markup-compatibility/2006" xmlns:r="http://schemas.openxmlformats.org/officeDocument/2006/relationships" xmlns:w="http://schemas.openxmlformats.org/wordprocessingml/2006/main" xmlns:w14="http://schemas.microsoft.com/office/word/2010/wordml" xmlns:w15="http://schemas.microsoft.com/office/word/2012/wordml" xmlns:w16cex="http://schemas.microsoft.com/office/word/2018/wordml/cex" xmlns:w16cid="http://schemas.microsoft.com/office/word/2016/wordml/cid" xmlns:w16="http://schemas.microsoft.com/office/word/2018/wordml" xmlns:w16sdtdh="http://schemas.microsoft.com/office/word/2020/wordml/sdtdatahash" xmlns:w16se="http://schemas.microsoft.com/office/word/2015/wordml/symex" mc:Ignorable="w14 w15 w16se w16cid w16 w16cex w16sdtdh">
+<w:styles xmlns:mc="http://schemas.openxmlformats.org/markup-compatibility/2006" xmlns:r="http://schemas.openxmlformats.org/officeDocument/2006/relationships" xmlns:w="http://schemas.openxmlformats.org/wordprocessingml/2006/main" xmlns:w14="http://schemas.microsoft.com/office/word/2010/wordml" xmlns:w15="http://schemas.microsoft.com/office/word/2012/wordml" xmlns:w16cex="http://schemas.microsoft.com/office/word/2018/wordml/cex" xmlns:w16cid="http://schemas.microsoft.com/office/word/2016/wordml/cid" xmlns:w16="http://schemas.microsoft.com/office/word/2018/wordml" xmlns:w16du="http://schemas.microsoft.com/office/word/2023/wordml/word16du" xmlns:w16sdtdh="http://schemas.microsoft.com/office/word/2020/wordml/sdtdatahash" xmlns:w16se="http://schemas.microsoft.com/office/word/2015/wordml/symex" mc:Ignorable="w14 w15 w16se w16cid w16 w16cex w16sdtdh w16du">
   <w:docDefaults>
     <w:rPrDefault>
       <w:rPr>

</xml_diff>

<commit_message>
Sorting and filtering is fully functional
</commit_message>
<xml_diff>
--- a/Web VI/Assignments/A01/H60A01EStore.docx
+++ b/Web VI/Assignments/A01/H60A01EStore.docx
@@ -2858,29 +2858,34 @@
         </w:numPr>
         <w:rPr>
           <w:rFonts w:ascii="Arial" w:hAnsi="Arial" w:cs="Arial"/>
-        </w:rPr>
-      </w:pPr>
-      <w:r>
-        <w:rPr>
-          <w:rFonts w:ascii="Arial" w:hAnsi="Arial" w:cs="Arial"/>
+          <w:highlight w:val="yellow"/>
+        </w:rPr>
+      </w:pPr>
+      <w:r>
+        <w:rPr>
+          <w:rFonts w:ascii="Arial" w:hAnsi="Arial" w:cs="Arial"/>
+          <w:highlight w:val="yellow"/>
         </w:rPr>
         <w:t xml:space="preserve">“Highlight” or otherwise indicate </w:t>
       </w:r>
       <w:r>
         <w:rPr>
           <w:rFonts w:ascii="Arial" w:hAnsi="Arial" w:cs="Arial"/>
+          <w:highlight w:val="yellow"/>
         </w:rPr>
         <w:t xml:space="preserve">items that are </w:t>
       </w:r>
       <w:r>
         <w:rPr>
           <w:rFonts w:ascii="Arial" w:hAnsi="Arial" w:cs="Arial"/>
+          <w:highlight w:val="yellow"/>
         </w:rPr>
         <w:t>out of stock</w:t>
       </w:r>
       <w:r>
         <w:rPr>
           <w:rFonts w:ascii="Arial" w:hAnsi="Arial" w:cs="Arial"/>
+          <w:highlight w:val="yellow"/>
         </w:rPr>
         <w:t xml:space="preserve"> in the list of items.</w:t>
       </w:r>
@@ -2894,29 +2899,34 @@
         </w:numPr>
         <w:rPr>
           <w:rFonts w:ascii="Arial" w:hAnsi="Arial" w:cs="Arial"/>
-        </w:rPr>
-      </w:pPr>
-      <w:r>
-        <w:rPr>
-          <w:rFonts w:ascii="Arial" w:hAnsi="Arial" w:cs="Arial"/>
+          <w:highlight w:val="yellow"/>
+        </w:rPr>
+      </w:pPr>
+      <w:r>
+        <w:rPr>
+          <w:rFonts w:ascii="Arial" w:hAnsi="Arial" w:cs="Arial"/>
+          <w:highlight w:val="yellow"/>
         </w:rPr>
         <w:t xml:space="preserve">Add an image for </w:t>
       </w:r>
       <w:r>
         <w:rPr>
           <w:rFonts w:ascii="Arial" w:hAnsi="Arial" w:cs="Arial"/>
+          <w:highlight w:val="yellow"/>
         </w:rPr>
         <w:t xml:space="preserve">a </w:t>
       </w:r>
       <w:r>
         <w:rPr>
           <w:rFonts w:ascii="Arial" w:hAnsi="Arial" w:cs="Arial"/>
+          <w:highlight w:val="yellow"/>
         </w:rPr>
         <w:t>category (database change needed)</w:t>
       </w:r>
       <w:r>
         <w:rPr>
           <w:rFonts w:ascii="Arial" w:hAnsi="Arial" w:cs="Arial"/>
+          <w:highlight w:val="yellow"/>
         </w:rPr>
         <w:t>.</w:t>
       </w:r>
@@ -6916,7 +6926,6 @@
     <w:lvl w:ilvl="0">
       <w:start w:val="1"/>
       <w:numFmt w:val="bullet"/>
-      <w:pStyle w:val="ListBullet"/>
       <w:lvlText w:val=""/>
       <w:lvlJc w:val="left"/>
       <w:pPr>

</xml_diff>

<commit_message>
Category Images are fully functional
</commit_message>
<xml_diff>
--- a/Web VI/Assignments/A01/H60A01EStore.docx
+++ b/Web VI/Assignments/A01/H60A01EStore.docx
@@ -2899,34 +2899,29 @@
         </w:numPr>
         <w:rPr>
           <w:rFonts w:ascii="Arial" w:hAnsi="Arial" w:cs="Arial"/>
-          <w:highlight w:val="yellow"/>
-        </w:rPr>
-      </w:pPr>
-      <w:r>
-        <w:rPr>
-          <w:rFonts w:ascii="Arial" w:hAnsi="Arial" w:cs="Arial"/>
-          <w:highlight w:val="yellow"/>
+        </w:rPr>
+      </w:pPr>
+      <w:r>
+        <w:rPr>
+          <w:rFonts w:ascii="Arial" w:hAnsi="Arial" w:cs="Arial"/>
         </w:rPr>
         <w:t xml:space="preserve">Add an image for </w:t>
       </w:r>
       <w:r>
         <w:rPr>
           <w:rFonts w:ascii="Arial" w:hAnsi="Arial" w:cs="Arial"/>
-          <w:highlight w:val="yellow"/>
         </w:rPr>
         <w:t xml:space="preserve">a </w:t>
       </w:r>
       <w:r>
         <w:rPr>
           <w:rFonts w:ascii="Arial" w:hAnsi="Arial" w:cs="Arial"/>
-          <w:highlight w:val="yellow"/>
         </w:rPr>
         <w:t>category (database change needed)</w:t>
       </w:r>
       <w:r>
         <w:rPr>
           <w:rFonts w:ascii="Arial" w:hAnsi="Arial" w:cs="Arial"/>
-          <w:highlight w:val="yellow"/>
         </w:rPr>
         <w:t>.</w:t>
       </w:r>

</xml_diff>